<commit_message>
answered all the questions
</commit_message>
<xml_diff>
--- a/4.send_email/email.docx
+++ b/4.send_email/email.docx
@@ -20,14 +20,25 @@
     <w:p/>
     <w:p>
       <w:r>
-        <w:t>Hi [Stakeholder's Name],</w:t>
-      </w:r>
-    </w:p>
+        <w:t>H</w:t>
+      </w:r>
+      <w:r>
+        <w:t>ello</w:t>
+      </w:r>
+      <w:r>
+        <w:t xml:space="preserve"> Stakeholder</w:t>
+      </w:r>
+      <w:r>
+        <w:t>,</w:t>
+      </w:r>
+    </w:p>
+    <w:p/>
     <w:p>
       <w:r>
         <w:t>I hope this message finds you well. I am writing to inform you about some critical data quality issues we've identified during our recent analysis and to outline the next steps required to address these issues effectively.</w:t>
       </w:r>
     </w:p>
+    <w:p/>
     <w:p>
       <w:r>
         <w:rPr>
@@ -201,6 +212,7 @@
         <w:t xml:space="preserve"> dataset. This discrepancy suggests potential issues with data integration or user tracking.</w:t>
       </w:r>
     </w:p>
+    <w:p/>
     <w:p>
       <w:r>
         <w:rPr>
@@ -288,12 +300,21 @@
         <w:t>Can we obtain more information on how user data is tracked and merged with transaction data? This might help us understand the cause of the mismatches.</w:t>
       </w:r>
     </w:p>
+    <w:p/>
+    <w:p/>
+    <w:p/>
+    <w:p/>
+    <w:p/>
+    <w:p/>
+    <w:p/>
+    <w:p/>
     <w:p>
       <w:r>
         <w:rPr>
           <w:b/>
           <w:bCs/>
         </w:rPr>
+        <w:lastRenderedPageBreak/>
         <w:t>Next Steps to Resolve Data Quality Issues:</w:t>
       </w:r>
     </w:p>
@@ -372,7 +393,6 @@
           <w:b/>
           <w:bCs/>
         </w:rPr>
-        <w:lastRenderedPageBreak/>
         <w:t>Performance and Scaling Considerations:</w:t>
       </w:r>
     </w:p>
@@ -440,6 +460,7 @@
         <w:t>Insights into any upcoming changes to data sources or structures that may impact our current work.</w:t>
       </w:r>
     </w:p>
+    <w:p/>
     <w:p>
       <w:r>
         <w:t>Addressing these data quality issues is crucial for ensuring the reliability and accuracy of our analytics. Your support in providing the necessary information and resources will be invaluable.</w:t>
@@ -450,6 +471,7 @@
         <w:t>Please let me know if you need any further details or if we can discuss this in more detail in our next meeting.</w:t>
       </w:r>
     </w:p>
+    <w:p/>
     <w:p>
       <w:r>
         <w:t>Best regards,</w:t>
@@ -457,18 +479,9 @@
     </w:p>
     <w:p>
       <w:r>
-        <w:t>[Your Name]</w:t>
-      </w:r>
-      <w:r>
-        <w:br/>
-        <w:t>[Your Position]</w:t>
-      </w:r>
-      <w:r>
-        <w:br/>
-        <w:t>[Your Contact Information]</w:t>
-      </w:r>
-    </w:p>
-    <w:p/>
+        <w:t>Prinjal Dave</w:t>
+      </w:r>
+    </w:p>
     <w:sectPr>
       <w:pgSz w:w="12240" w:h="15840"/>
       <w:pgMar w:top="1440" w:right="1440" w:bottom="1440" w:left="1440" w:header="720" w:footer="720" w:gutter="0"/>
@@ -1593,6 +1606,7 @@
   <w:style w:type="character" w:default="1" w:styleId="DefaultParagraphFont">
     <w:name w:val="Default Paragraph Font"/>
     <w:uiPriority w:val="1"/>
+    <w:semiHidden/>
     <w:unhideWhenUsed/>
   </w:style>
   <w:style w:type="table" w:default="1" w:styleId="TableNormal">

</xml_diff>